<commit_message>
added modules: item and weapon
</commit_message>
<xml_diff>
--- a/gameplay-pipeline.docx
+++ b/gameplay-pipeline.docx
@@ -107,6 +107,8 @@
         </w:rPr>
         <w:t>Gameplay Handling</w:t>
       </w:r>
+      <w:bookmarkStart w:id="0" w:name="_GoBack"/>
+      <w:bookmarkEnd w:id="0"/>
     </w:p>
     <w:p>
       <w:pPr>
@@ -5941,8 +5943,6 @@
         </w:rPr>
         <w:t>Radar</w:t>
       </w:r>
-      <w:bookmarkStart w:id="0" w:name="_GoBack"/>
-      <w:bookmarkEnd w:id="0"/>
     </w:p>
     <w:p>
       <w:pPr>
@@ -6115,6 +6115,7 @@
     <w:p>
       <w:pPr>
         <w:pStyle w:val="ListParagraph"/>
+        <w:spacing w:after="0"/>
         <w:ind w:left="851"/>
         <w:jc w:val="both"/>
         <w:rPr>

</xml_diff>